<commit_message>
obj file use wld coordinate
</commit_message>
<xml_diff>
--- a/data/mevislab程序输出.docx
+++ b/data/mevislab程序输出.docx
@@ -6,6 +6,7 @@
       <w:r>
         <w:t>每个病人的</w:t>
       </w:r>
+      <w:proofErr w:type="spellStart"/>
       <w:r>
         <w:rPr>
           <w:rFonts w:hint="eastAsia"/>
@@ -15,6 +16,7 @@
       <w:r>
         <w:t>evislab</w:t>
       </w:r>
+      <w:proofErr w:type="spellEnd"/>
       <w:r>
         <w:t>输出数据单独建立一个文件夹，文件夹名称为病人编号。</w:t>
       </w:r>
@@ -26,9 +28,11 @@
         </w:rPr>
         <w:t>生成</w:t>
       </w:r>
+      <w:proofErr w:type="spellStart"/>
       <w:r>
         <w:t>dst</w:t>
       </w:r>
+      <w:proofErr w:type="spellEnd"/>
       <w:r>
         <w:rPr>
           <w:rFonts w:hint="eastAsia"/>
@@ -74,8 +78,13 @@
         <w:t>自动寻找</w:t>
       </w:r>
       <w:r>
-        <w:t>t2 adc</w:t>
-      </w:r>
+        <w:t xml:space="preserve">t2 </w:t>
+      </w:r>
+      <w:proofErr w:type="spellStart"/>
+      <w:r>
+        <w:t>adc</w:t>
+      </w:r>
+      <w:proofErr w:type="spellEnd"/>
       <w:r>
         <w:rPr>
           <w:rFonts w:hint="eastAsia"/>
@@ -154,6 +163,7 @@
         </w:rPr>
         <w:t>指定</w:t>
       </w:r>
+      <w:proofErr w:type="spellStart"/>
       <w:r>
         <w:rPr>
           <w:rFonts w:hint="eastAsia"/>
@@ -163,6 +173,7 @@
       <w:r>
         <w:t>st</w:t>
       </w:r>
+      <w:proofErr w:type="spellEnd"/>
       <w:r>
         <w:rPr>
           <w:rFonts w:hint="eastAsia"/>
@@ -341,9 +352,6 @@
           <w:numId w:val="2"/>
         </w:numPr>
         <w:ind w:firstLineChars="0"/>
-        <w:rPr>
-          <w:rFonts w:hint="eastAsia"/>
-        </w:rPr>
       </w:pPr>
       <w:r>
         <w:rPr>
@@ -351,6 +359,7 @@
         </w:rPr>
         <w:t>用</w:t>
       </w:r>
+      <w:proofErr w:type="spellStart"/>
       <w:r>
         <w:rPr>
           <w:rFonts w:hint="eastAsia"/>
@@ -361,7 +370,11 @@
         <w:t>rthotri</w:t>
       </w:r>
       <w:r>
-        <w:t xml:space="preserve">pleview </w:t>
+        <w:t>pleview</w:t>
+      </w:r>
+      <w:proofErr w:type="spellEnd"/>
+      <w:r>
+        <w:t xml:space="preserve"> </w:t>
       </w:r>
       <w:r>
         <w:rPr>
@@ -409,6 +422,7 @@
         </w:rPr>
         <w:t>对于</w:t>
       </w:r>
+      <w:proofErr w:type="spellStart"/>
       <w:r>
         <w:rPr>
           <w:rFonts w:hint="eastAsia"/>
@@ -418,6 +432,7 @@
       <w:r>
         <w:t>tkimagefilereader</w:t>
       </w:r>
+      <w:proofErr w:type="spellEnd"/>
       <w:r>
         <w:rPr>
           <w:rFonts w:hint="eastAsia"/>
@@ -433,15 +448,18 @@
         </w:rPr>
         <w:t>变换时用了</w:t>
       </w:r>
+      <w:proofErr w:type="spellStart"/>
       <w:r>
         <w:t>itk</w:t>
       </w:r>
+      <w:proofErr w:type="spellEnd"/>
       <w:r>
         <w:rPr>
           <w:rFonts w:hint="eastAsia"/>
         </w:rPr>
         <w:t>坐标而非</w:t>
       </w:r>
+      <w:proofErr w:type="spellStart"/>
       <w:r>
         <w:rPr>
           <w:rFonts w:hint="eastAsia"/>
@@ -451,6 +469,7 @@
       <w:r>
         <w:t>ld</w:t>
       </w:r>
+      <w:proofErr w:type="spellEnd"/>
       <w:r>
         <w:rPr>
           <w:rFonts w:hint="eastAsia"/>
@@ -463,6 +482,7 @@
         </w:rPr>
         <w:t>如果把点和法向量都转为</w:t>
       </w:r>
+      <w:proofErr w:type="spellStart"/>
       <w:r>
         <w:rPr>
           <w:rFonts w:hint="eastAsia"/>
@@ -472,6 +492,7 @@
       <w:r>
         <w:t>tk</w:t>
       </w:r>
+      <w:proofErr w:type="spellEnd"/>
       <w:r>
         <w:rPr>
           <w:rFonts w:hint="eastAsia"/>
@@ -649,6 +670,7 @@
         </w:rPr>
         <w:t>怎么像</w:t>
       </w:r>
+      <w:proofErr w:type="spellStart"/>
       <w:r>
         <w:rPr>
           <w:rFonts w:hint="eastAsia"/>
@@ -658,6 +680,7 @@
       <w:r>
         <w:t>ripleplaneviewer</w:t>
       </w:r>
+      <w:proofErr w:type="spellEnd"/>
       <w:r>
         <w:rPr>
           <w:rFonts w:hint="eastAsia"/>
@@ -860,6 +883,7 @@
         </w:rPr>
         <w:t>用</w:t>
       </w:r>
+      <w:proofErr w:type="spellStart"/>
       <w:r>
         <w:rPr>
           <w:rFonts w:hint="eastAsia"/>
@@ -869,6 +893,7 @@
       <w:r>
         <w:t>mageStatistics</w:t>
       </w:r>
+      <w:proofErr w:type="spellEnd"/>
       <w:r>
         <w:rPr>
           <w:rFonts w:hint="eastAsia"/>
@@ -906,6 +931,7 @@
         </w:rPr>
         <w:t>用</w:t>
       </w:r>
+      <w:proofErr w:type="spellStart"/>
       <w:r>
         <w:rPr>
           <w:rFonts w:hint="eastAsia"/>
@@ -915,6 +941,7 @@
       <w:r>
         <w:t>mageStatistics</w:t>
       </w:r>
+      <w:proofErr w:type="spellEnd"/>
       <w:r>
         <w:rPr>
           <w:rFonts w:hint="eastAsia"/>
@@ -942,6 +969,7 @@
       <w:r>
         <w:t xml:space="preserve"> </w:t>
       </w:r>
+      <w:proofErr w:type="spellStart"/>
       <w:r>
         <w:rPr>
           <w:rFonts w:hint="eastAsia"/>
@@ -951,6 +979,7 @@
       <w:r>
         <w:t>BoxIn</w:t>
       </w:r>
+      <w:proofErr w:type="spellEnd"/>
     </w:p>
     <w:p>
       <w:pPr>
@@ -1013,9 +1042,6 @@
           <w:numId w:val="1"/>
         </w:numPr>
         <w:ind w:firstLineChars="0"/>
-        <w:rPr>
-          <w:rFonts w:hint="eastAsia"/>
-        </w:rPr>
       </w:pPr>
       <w:r>
         <w:rPr>
@@ -1035,6 +1061,7 @@
         </w:rPr>
         <w:t>用来找</w:t>
       </w:r>
+      <w:proofErr w:type="spellStart"/>
       <w:r>
         <w:rPr>
           <w:rFonts w:hint="eastAsia"/>
@@ -1042,11 +1069,16 @@
         <w:t>u</w:t>
       </w:r>
       <w:r>
-        <w:t>pdir)</w:t>
+        <w:t>pdir</w:t>
+      </w:r>
+      <w:proofErr w:type="spellEnd"/>
+      <w:r>
+        <w:t>)</w:t>
       </w:r>
       <w:r>
         <w:t xml:space="preserve"> </w:t>
       </w:r>
+      <w:proofErr w:type="spellStart"/>
       <w:r>
         <w:rPr>
           <w:rFonts w:hint="eastAsia"/>
@@ -1056,6 +1088,7 @@
       <w:r>
         <w:t>BoxIn</w:t>
       </w:r>
+      <w:proofErr w:type="spellEnd"/>
       <w:r>
         <w:rPr>
           <w:rFonts w:hint="eastAsia"/>
@@ -1093,6 +1126,7 @@
     </w:p>
     <w:p/>
     <w:p>
+      <w:proofErr w:type="spellStart"/>
       <w:r>
         <w:t>M</w:t>
       </w:r>
@@ -1105,6 +1139,7 @@
       <w:r>
         <w:t>islab</w:t>
       </w:r>
+      <w:proofErr w:type="spellEnd"/>
       <w:r>
         <w:rPr>
           <w:rFonts w:hint="eastAsia"/>
@@ -1192,8 +1227,13 @@
         <w:t>t</w:t>
       </w:r>
       <w:r>
-        <w:t>2 adc</w:t>
-      </w:r>
+        <w:t xml:space="preserve">2 </w:t>
+      </w:r>
+      <w:proofErr w:type="spellStart"/>
+      <w:r>
+        <w:t>adc</w:t>
+      </w:r>
+      <w:proofErr w:type="spellEnd"/>
       <w:r>
         <w:rPr>
           <w:rFonts w:hint="eastAsia"/>
@@ -1226,6 +1266,7 @@
         </w:rPr>
         <w:t>点击</w:t>
       </w:r>
+      <w:proofErr w:type="spellStart"/>
       <w:r>
         <w:rPr>
           <w:rFonts w:hint="eastAsia"/>
@@ -1235,6 +1276,7 @@
       <w:r>
         <w:t>oadImage</w:t>
       </w:r>
+      <w:proofErr w:type="spellEnd"/>
       <w:r>
         <w:rPr>
           <w:rFonts w:hint="eastAsia"/>
@@ -1248,8 +1290,13 @@
         <w:t>t</w:t>
       </w:r>
       <w:r>
-        <w:t>2 adc</w:t>
-      </w:r>
+        <w:t xml:space="preserve">2 </w:t>
+      </w:r>
+      <w:proofErr w:type="spellStart"/>
+      <w:r>
+        <w:t>adc</w:t>
+      </w:r>
+      <w:proofErr w:type="spellEnd"/>
       <w:r>
         <w:rPr>
           <w:rFonts w:hint="eastAsia"/>
@@ -1286,8 +1333,13 @@
         <w:t>t</w:t>
       </w:r>
       <w:r>
-        <w:t>2 adc</w:t>
-      </w:r>
+        <w:t xml:space="preserve">2 </w:t>
+      </w:r>
+      <w:proofErr w:type="spellStart"/>
+      <w:r>
+        <w:t>adc</w:t>
+      </w:r>
+      <w:proofErr w:type="spellEnd"/>
       <w:r>
         <w:rPr>
           <w:rFonts w:hint="eastAsia"/>
@@ -1319,7 +1371,15 @@
         <w:t>数据</w:t>
       </w:r>
       <w:r>
-        <w:t>(raw, nii)</w:t>
+        <w:t xml:space="preserve">(raw, </w:t>
+      </w:r>
+      <w:proofErr w:type="spellStart"/>
+      <w:r>
+        <w:t>nii</w:t>
+      </w:r>
+      <w:proofErr w:type="spellEnd"/>
+      <w:r>
+        <w:t>)</w:t>
       </w:r>
       <w:r>
         <w:rPr>
@@ -1347,6 +1407,7 @@
         </w:rPr>
         <w:t>生成直肠中轴线位置和最大截面参数，</w:t>
       </w:r>
+      <w:proofErr w:type="spellStart"/>
       <w:r>
         <w:rPr>
           <w:rFonts w:hint="eastAsia"/>
@@ -1356,6 +1417,7 @@
       <w:r>
         <w:t>ni</w:t>
       </w:r>
+      <w:proofErr w:type="spellEnd"/>
       <w:r>
         <w:rPr>
           <w:rFonts w:hint="eastAsia"/>
@@ -1491,9 +1553,11 @@
               </w:rPr>
               <w:t>]_</w:t>
             </w:r>
+            <w:proofErr w:type="spellStart"/>
             <w:r>
               <w:t>original.raw</w:t>
             </w:r>
+            <w:proofErr w:type="spellEnd"/>
           </w:p>
         </w:tc>
         <w:tc>
@@ -1527,23 +1591,7 @@
               <w:jc w:val="left"/>
             </w:pPr>
             <w:r>
-              <w:rPr>
-                <w:rFonts w:hint="eastAsia"/>
-              </w:rPr>
-              <w:t>需要改为程序自动指定</w:t>
-            </w:r>
-            <w:r>
-              <w:rPr>
-                <w:rFonts w:hint="eastAsia"/>
-              </w:rPr>
-              <w:lastRenderedPageBreak/>
-              <w:t>存储位置</w:t>
-            </w:r>
-            <w:r>
-              <w:rPr>
-                <w:rFonts w:hint="eastAsia"/>
-              </w:rPr>
-              <w:t>，工作量较小</w:t>
+              <w:t>int 16</w:t>
             </w:r>
           </w:p>
         </w:tc>
@@ -1589,9 +1637,11 @@
               </w:rPr>
               <w:t>]_</w:t>
             </w:r>
+            <w:proofErr w:type="spellStart"/>
             <w:r>
               <w:t>prostate.raw</w:t>
             </w:r>
+            <w:proofErr w:type="spellEnd"/>
           </w:p>
         </w:tc>
         <w:tc>
@@ -1619,16 +1669,7 @@
               <w:jc w:val="left"/>
             </w:pPr>
             <w:r>
-              <w:rPr>
-                <w:rFonts w:hint="eastAsia"/>
-              </w:rPr>
-              <w:t>需要改为程序自动指定存储位置</w:t>
-            </w:r>
-            <w:r>
-              <w:rPr>
-                <w:rFonts w:hint="eastAsia"/>
-              </w:rPr>
-              <w:t>，工作量较小</w:t>
+              <w:t>Uint8</w:t>
             </w:r>
           </w:p>
         </w:tc>
@@ -1673,9 +1714,11 @@
               </w:rPr>
               <w:t>]_</w:t>
             </w:r>
+            <w:proofErr w:type="spellStart"/>
             <w:r>
               <w:t>lesion.raw</w:t>
             </w:r>
+            <w:proofErr w:type="spellEnd"/>
           </w:p>
         </w:tc>
         <w:tc>
@@ -1703,16 +1746,7 @@
               <w:jc w:val="left"/>
             </w:pPr>
             <w:r>
-              <w:rPr>
-                <w:rFonts w:hint="eastAsia"/>
-              </w:rPr>
-              <w:t>需要改为程序自动指定存储位置</w:t>
-            </w:r>
-            <w:r>
-              <w:rPr>
-                <w:rFonts w:hint="eastAsia"/>
-              </w:rPr>
-              <w:t>，工作量较小</w:t>
+              <w:t>Uint8</w:t>
             </w:r>
           </w:p>
         </w:tc>
@@ -1723,9 +1757,6 @@
             <w:tcW w:w="1696" w:type="dxa"/>
           </w:tcPr>
           <w:p>
-            <w:pPr>
-              <w:jc w:val="center"/>
-            </w:pPr>
             <w:r>
               <w:rPr>
                 <w:rFonts w:hint="eastAsia"/>
@@ -1772,9 +1803,11 @@
               </w:rPr>
               <w:t>]_</w:t>
             </w:r>
+            <w:proofErr w:type="spellStart"/>
             <w:r>
               <w:t>rectum.raw</w:t>
             </w:r>
+            <w:proofErr w:type="spellEnd"/>
           </w:p>
         </w:tc>
         <w:tc>
@@ -1801,6 +1834,9 @@
             <w:pPr>
               <w:jc w:val="left"/>
             </w:pPr>
+            <w:r>
+              <w:t>Uint8</w:t>
+            </w:r>
           </w:p>
         </w:tc>
       </w:tr>
@@ -1870,32 +1906,53 @@
             <w:pPr>
               <w:jc w:val="left"/>
             </w:pPr>
-            <w:r>
-              <w:rPr>
-                <w:rFonts w:hint="eastAsia"/>
-              </w:rPr>
-              <w:t>添加相应的</w:t>
-            </w:r>
-            <w:r>
-              <w:rPr>
-                <w:rFonts w:hint="eastAsia"/>
-              </w:rPr>
-              <w:t>m</w:t>
-            </w:r>
-            <w:r>
-              <w:t>evislab</w:t>
-            </w:r>
-            <w:r>
-              <w:rPr>
-                <w:rFonts w:hint="eastAsia"/>
-              </w:rPr>
-              <w:t>模块</w:t>
-            </w:r>
-            <w:r>
-              <w:rPr>
-                <w:rFonts w:hint="eastAsia"/>
-              </w:rPr>
-              <w:t>，工作量较小</w:t>
+            <w:proofErr w:type="spellStart"/>
+            <w:r>
+              <w:t>w</w:t>
+            </w:r>
+            <w:r>
+              <w:t>ld</w:t>
+            </w:r>
+            <w:proofErr w:type="spellEnd"/>
+            <w:r>
+              <w:rPr>
+                <w:rFonts w:hint="eastAsia"/>
+              </w:rPr>
+              <w:t>坐标</w:t>
+            </w:r>
+            <w:r>
+              <w:rPr>
+                <w:rFonts w:hint="eastAsia"/>
+              </w:rPr>
+              <w:t>(</w:t>
+            </w:r>
+            <w:proofErr w:type="spellStart"/>
+            <w:r>
+              <w:rPr>
+                <w:rFonts w:hint="eastAsia"/>
+              </w:rPr>
+              <w:t>itk</w:t>
+            </w:r>
+            <w:proofErr w:type="spellEnd"/>
+            <w:r>
+              <w:rPr>
+                <w:rFonts w:hint="eastAsia"/>
+              </w:rPr>
+              <w:t>坐标</w:t>
+            </w:r>
+            <w:r>
+              <w:rPr>
+                <w:rFonts w:hint="eastAsia"/>
+              </w:rPr>
+              <w:t>*</w:t>
+            </w:r>
+            <w:proofErr w:type="spellStart"/>
+            <w:r>
+              <w:t>voxel_size</w:t>
+            </w:r>
+            <w:proofErr w:type="spellEnd"/>
+            <w:r>
+              <w:t>)</w:t>
             </w:r>
           </w:p>
         </w:tc>
@@ -1966,32 +2023,50 @@
             <w:pPr>
               <w:jc w:val="left"/>
             </w:pPr>
-            <w:r>
-              <w:rPr>
-                <w:rFonts w:hint="eastAsia"/>
-              </w:rPr>
-              <w:t>添加相应的</w:t>
-            </w:r>
-            <w:r>
-              <w:rPr>
-                <w:rFonts w:hint="eastAsia"/>
-              </w:rPr>
-              <w:t>m</w:t>
-            </w:r>
-            <w:r>
-              <w:t>evislab</w:t>
-            </w:r>
-            <w:r>
-              <w:rPr>
-                <w:rFonts w:hint="eastAsia"/>
-              </w:rPr>
-              <w:t>模块</w:t>
-            </w:r>
-            <w:r>
-              <w:rPr>
-                <w:rFonts w:hint="eastAsia"/>
-              </w:rPr>
-              <w:t>，工作量较小</w:t>
+            <w:proofErr w:type="spellStart"/>
+            <w:r>
+              <w:t>wld</w:t>
+            </w:r>
+            <w:proofErr w:type="spellEnd"/>
+            <w:r>
+              <w:rPr>
+                <w:rFonts w:hint="eastAsia"/>
+              </w:rPr>
+              <w:t>坐标</w:t>
+            </w:r>
+            <w:r>
+              <w:rPr>
+                <w:rFonts w:hint="eastAsia"/>
+              </w:rPr>
+              <w:t>(</w:t>
+            </w:r>
+            <w:proofErr w:type="spellStart"/>
+            <w:r>
+              <w:rPr>
+                <w:rFonts w:hint="eastAsia"/>
+              </w:rPr>
+              <w:t>itk</w:t>
+            </w:r>
+            <w:proofErr w:type="spellEnd"/>
+            <w:r>
+              <w:rPr>
+                <w:rFonts w:hint="eastAsia"/>
+              </w:rPr>
+              <w:t>坐标</w:t>
+            </w:r>
+            <w:r>
+              <w:rPr>
+                <w:rFonts w:hint="eastAsia"/>
+              </w:rPr>
+              <w:t>*</w:t>
+            </w:r>
+            <w:proofErr w:type="spellStart"/>
+            <w:r>
+              <w:t>voxel_size</w:t>
+            </w:r>
+            <w:proofErr w:type="spellEnd"/>
+            <w:r>
+              <w:t>)</w:t>
             </w:r>
           </w:p>
         </w:tc>
@@ -2062,26 +2137,50 @@
             <w:pPr>
               <w:jc w:val="left"/>
             </w:pPr>
-            <w:r>
-              <w:rPr>
-                <w:rFonts w:hint="eastAsia"/>
-              </w:rPr>
-              <w:t>添加相应的</w:t>
-            </w:r>
-            <w:r>
-              <w:rPr>
-                <w:rFonts w:hint="eastAsia"/>
-              </w:rPr>
-              <w:t>m</w:t>
-            </w:r>
-            <w:r>
-              <w:t>evislab</w:t>
-            </w:r>
-            <w:r>
-              <w:rPr>
-                <w:rFonts w:hint="eastAsia"/>
-              </w:rPr>
-              <w:t>模块，工作量较小</w:t>
+            <w:proofErr w:type="spellStart"/>
+            <w:r>
+              <w:t>wld</w:t>
+            </w:r>
+            <w:proofErr w:type="spellEnd"/>
+            <w:r>
+              <w:rPr>
+                <w:rFonts w:hint="eastAsia"/>
+              </w:rPr>
+              <w:t>坐标</w:t>
+            </w:r>
+            <w:r>
+              <w:rPr>
+                <w:rFonts w:hint="eastAsia"/>
+              </w:rPr>
+              <w:t>(</w:t>
+            </w:r>
+            <w:proofErr w:type="spellStart"/>
+            <w:r>
+              <w:rPr>
+                <w:rFonts w:hint="eastAsia"/>
+              </w:rPr>
+              <w:t>itk</w:t>
+            </w:r>
+            <w:proofErr w:type="spellEnd"/>
+            <w:r>
+              <w:rPr>
+                <w:rFonts w:hint="eastAsia"/>
+              </w:rPr>
+              <w:t>坐标</w:t>
+            </w:r>
+            <w:r>
+              <w:rPr>
+                <w:rFonts w:hint="eastAsia"/>
+              </w:rPr>
+              <w:t>*</w:t>
+            </w:r>
+            <w:proofErr w:type="spellStart"/>
+            <w:r>
+              <w:t>voxel_size</w:t>
+            </w:r>
+            <w:proofErr w:type="spellEnd"/>
+            <w:r>
+              <w:t>)</w:t>
             </w:r>
           </w:p>
         </w:tc>
@@ -2140,7 +2239,7 @@
               <w:rPr>
                 <w:rFonts w:hint="eastAsia"/>
               </w:rPr>
-              <w:t>待完成</w:t>
+              <w:t>已完成</w:t>
             </w:r>
           </w:p>
         </w:tc>
@@ -2156,49 +2255,7 @@
               <w:rPr>
                 <w:rFonts w:hint="eastAsia"/>
               </w:rPr>
-              <w:t>找到怎么</w:t>
-            </w:r>
-            <w:r>
-              <w:rPr>
-                <w:rFonts w:hint="eastAsia"/>
-              </w:rPr>
-              <w:t>提取</w:t>
-            </w:r>
-            <w:r>
-              <w:rPr>
-                <w:rFonts w:hint="eastAsia"/>
-              </w:rPr>
-              <w:t>m</w:t>
-            </w:r>
-            <w:r>
-              <w:t>evislab</w:t>
-            </w:r>
-            <w:r>
-              <w:rPr>
-                <w:rFonts w:hint="eastAsia"/>
-              </w:rPr>
-              <w:t>中轴点数据，</w:t>
-            </w:r>
-            <w:r>
-              <w:rPr>
-                <w:rFonts w:hint="eastAsia"/>
-              </w:rPr>
-              <w:t>存储数据为</w:t>
-            </w:r>
-            <w:r>
-              <w:rPr>
-                <w:rFonts w:hint="eastAsia"/>
-              </w:rPr>
-              <w:t>t</w:t>
-            </w:r>
-            <w:r>
-              <w:t>xt</w:t>
-            </w:r>
-            <w:r>
-              <w:rPr>
-                <w:rFonts w:hint="eastAsia"/>
-              </w:rPr>
-              <w:t>文件，工作量较小</w:t>
+              <w:t>程序中间过程数据，不写入硬盘</w:t>
             </w:r>
           </w:p>
         </w:tc>
@@ -2369,9 +2426,11 @@
               </w:rPr>
               <w:t>写入相关的</w:t>
             </w:r>
+            <w:proofErr w:type="spellStart"/>
             <w:r>
               <w:t>ini</w:t>
             </w:r>
+            <w:proofErr w:type="spellEnd"/>
             <w:r>
               <w:rPr>
                 <w:rFonts w:hint="eastAsia"/>
@@ -2385,10 +2444,7 @@
               <w:t>及注释</w:t>
             </w:r>
             <w:r>
-              <w:rPr>
-                <w:rFonts w:hint="eastAsia"/>
-              </w:rPr>
-              <w:t>，工作量中等</w:t>
+              <w:t xml:space="preserve"> </w:t>
             </w:r>
           </w:p>
         </w:tc>
@@ -2480,6 +2536,9 @@
           <w:p>
             <w:pPr>
               <w:jc w:val="left"/>
+              <w:rPr>
+                <w:rFonts w:hint="eastAsia"/>
+              </w:rPr>
             </w:pPr>
             <w:r>
               <w:rPr>
@@ -2487,6 +2546,7 @@
               </w:rPr>
               <w:t>调用直肠中轴线数据，找到对应的</w:t>
             </w:r>
+            <w:proofErr w:type="spellStart"/>
             <w:r>
               <w:rPr>
                 <w:rFonts w:hint="eastAsia"/>
@@ -2496,6 +2556,7 @@
             <w:r>
               <w:t>evislab</w:t>
             </w:r>
+            <w:proofErr w:type="spellEnd"/>
             <w:r>
               <w:rPr>
                 <w:rFonts w:hint="eastAsia"/>
@@ -2524,10 +2585,58 @@
               <w:t>截面，记录最大截面的姿态参数</w:t>
             </w:r>
             <w:r>
-              <w:rPr>
-                <w:rFonts w:hint="eastAsia"/>
-              </w:rPr>
-              <w:t>，工作量较大</w:t>
+              <w:t>(</w:t>
+            </w:r>
+            <w:proofErr w:type="spellStart"/>
+            <w:r>
+              <w:t>wld</w:t>
+            </w:r>
+            <w:proofErr w:type="spellEnd"/>
+            <w:r>
+              <w:rPr>
+                <w:rFonts w:hint="eastAsia"/>
+              </w:rPr>
+              <w:t>坐标</w:t>
+            </w:r>
+            <w:r>
+              <w:rPr>
+                <w:rFonts w:hint="eastAsia"/>
+              </w:rPr>
+              <w:t>—</w:t>
+            </w:r>
+            <w:r>
+              <w:rPr>
+                <w:rFonts w:hint="eastAsia"/>
+              </w:rPr>
+              <w:t>—</w:t>
+            </w:r>
+            <w:proofErr w:type="spellStart"/>
+            <w:r>
+              <w:rPr>
+                <w:rFonts w:hint="eastAsia"/>
+              </w:rPr>
+              <w:t>itk</w:t>
+            </w:r>
+            <w:proofErr w:type="spellEnd"/>
+            <w:r>
+              <w:rPr>
+                <w:rFonts w:hint="eastAsia"/>
+              </w:rPr>
+              <w:t>坐标</w:t>
+            </w:r>
+            <w:r>
+              <w:rPr>
+                <w:rFonts w:hint="eastAsia"/>
+              </w:rPr>
+              <w:t>*</w:t>
+            </w:r>
+            <w:proofErr w:type="spellStart"/>
+            <w:r>
+              <w:t>voxel_size</w:t>
+            </w:r>
+            <w:proofErr w:type="spellEnd"/>
+            <w:r>
+              <w:t>)</w:t>
             </w:r>
           </w:p>
         </w:tc>
@@ -2737,7 +2846,7 @@
             <v:path o:extrusionok="f" gradientshapeok="t" o:connecttype="rect"/>
             <o:lock v:ext="edit" aspectratio="t"/>
           </v:shapetype>
-          <v:shape id="_x0000_i1025" type="#_x0000_t75" style="width:276pt;height:221.15pt">
+          <v:shape id="_x0000_i1025" type="#_x0000_t75" style="width:275.65pt;height:220.85pt">
             <v:imagedata r:id="rId10" o:title="B超示例"/>
           </v:shape>
         </w:pict>

</xml_diff>